<commit_message>
add new document and others on 8July2022 at 14h32
</commit_message>
<xml_diff>
--- a/Mobile application Developpement/LayoutNotes/Android LinearLayout with Examples.docx
+++ b/Mobile application Developpement/LayoutNotes/Android LinearLayout with Examples.docx
@@ -24,7 +24,42 @@
           <w:sz w:val="48"/>
           <w:szCs w:val="48"/>
         </w:rPr>
-        <w:t>Android LinearLayout with Examples</w:t>
+        <w:t>4</w:t>
+      </w:r>
+      <w:r>
+        <w:rPr>
+          <w:rFonts w:ascii="Times New Roman" w:eastAsia="Times New Roman" w:hAnsi="Times New Roman" w:cs="Times New Roman"/>
+          <w:b/>
+          <w:bCs/>
+          <w:kern w:val="36"/>
+          <w:sz w:val="48"/>
+          <w:szCs w:val="48"/>
+        </w:rPr>
+        <w:t xml:space="preserve">Android </w:t>
+      </w:r>
+      <w:proofErr w:type="spellStart"/>
+      <w:r>
+        <w:rPr>
+          <w:rFonts w:ascii="Times New Roman" w:eastAsia="Times New Roman" w:hAnsi="Times New Roman" w:cs="Times New Roman"/>
+          <w:b/>
+          <w:bCs/>
+          <w:kern w:val="36"/>
+          <w:sz w:val="48"/>
+          <w:szCs w:val="48"/>
+        </w:rPr>
+        <w:t>LinearLayout</w:t>
+      </w:r>
+      <w:proofErr w:type="spellEnd"/>
+      <w:r>
+        <w:rPr>
+          <w:rFonts w:ascii="Times New Roman" w:eastAsia="Times New Roman" w:hAnsi="Times New Roman" w:cs="Times New Roman"/>
+          <w:b/>
+          <w:bCs/>
+          <w:kern w:val="36"/>
+          <w:sz w:val="48"/>
+          <w:szCs w:val="48"/>
+        </w:rPr>
+        <w:t xml:space="preserve"> with Examples</w:t>
       </w:r>
     </w:p>
     <w:p>
@@ -44,6 +79,7 @@
         </w:rPr>
         <w:t xml:space="preserve">In android, </w:t>
       </w:r>
+      <w:proofErr w:type="spellStart"/>
       <w:r>
         <w:rPr>
           <w:rFonts w:ascii="Times New Roman" w:eastAsia="Times New Roman" w:hAnsi="Times New Roman" w:cs="Times New Roman"/>
@@ -54,6 +90,7 @@
         </w:rPr>
         <w:t>LinearLayout</w:t>
       </w:r>
+      <w:proofErr w:type="spellEnd"/>
       <w:r>
         <w:rPr>
           <w:rFonts w:ascii="Times New Roman" w:eastAsia="Times New Roman" w:hAnsi="Times New Roman" w:cs="Times New Roman"/>
@@ -62,6 +99,7 @@
         </w:rPr>
         <w:t xml:space="preserve"> is a </w:t>
       </w:r>
+      <w:proofErr w:type="spellStart"/>
       <w:r>
         <w:rPr>
           <w:rFonts w:ascii="Times New Roman" w:eastAsia="Times New Roman" w:hAnsi="Times New Roman" w:cs="Times New Roman"/>
@@ -72,6 +110,7 @@
         </w:rPr>
         <w:t>ViewGroup</w:t>
       </w:r>
+      <w:proofErr w:type="spellEnd"/>
       <w:r>
         <w:rPr>
           <w:rFonts w:ascii="Times New Roman" w:eastAsia="Times New Roman" w:hAnsi="Times New Roman" w:cs="Times New Roman"/>
@@ -170,6 +209,8 @@
         </w:rPr>
         <w:t xml:space="preserve">In android, we can specify the linear layout orientation using </w:t>
       </w:r>
+      <w:proofErr w:type="spellStart"/>
+      <w:proofErr w:type="gramStart"/>
       <w:r>
         <w:rPr>
           <w:rFonts w:ascii="Times New Roman" w:eastAsia="Times New Roman" w:hAnsi="Times New Roman" w:cs="Times New Roman"/>
@@ -180,6 +221,8 @@
         </w:rPr>
         <w:t>android:orientation</w:t>
       </w:r>
+      <w:proofErr w:type="spellEnd"/>
+      <w:proofErr w:type="gramEnd"/>
       <w:r>
         <w:rPr>
           <w:rFonts w:ascii="Times New Roman" w:eastAsia="Times New Roman" w:hAnsi="Times New Roman" w:cs="Times New Roman"/>
@@ -298,6 +341,7 @@
         </w:rPr>
         <w:t xml:space="preserve">In </w:t>
       </w:r>
+      <w:proofErr w:type="spellStart"/>
       <w:r>
         <w:rPr>
           <w:rFonts w:ascii="Times New Roman" w:eastAsia="Times New Roman" w:hAnsi="Times New Roman" w:cs="Times New Roman"/>
@@ -308,6 +352,7 @@
         </w:rPr>
         <w:t>LinearLayout</w:t>
       </w:r>
+      <w:proofErr w:type="spellEnd"/>
       <w:r>
         <w:rPr>
           <w:rFonts w:ascii="Times New Roman" w:eastAsia="Times New Roman" w:hAnsi="Times New Roman" w:cs="Times New Roman"/>
@@ -355,7 +400,29 @@
           <w:sz w:val="36"/>
           <w:szCs w:val="36"/>
         </w:rPr>
-        <w:t>Android LinearLayout Declaration</w:t>
+        <w:t xml:space="preserve">Android </w:t>
+      </w:r>
+      <w:proofErr w:type="spellStart"/>
+      <w:r>
+        <w:rPr>
+          <w:rFonts w:ascii="Times New Roman" w:eastAsia="Times New Roman" w:hAnsi="Times New Roman" w:cs="Times New Roman"/>
+          <w:b/>
+          <w:bCs/>
+          <w:sz w:val="36"/>
+          <w:szCs w:val="36"/>
+        </w:rPr>
+        <w:t>LinearLayout</w:t>
+      </w:r>
+      <w:proofErr w:type="spellEnd"/>
+      <w:r>
+        <w:rPr>
+          <w:rFonts w:ascii="Times New Roman" w:eastAsia="Times New Roman" w:hAnsi="Times New Roman" w:cs="Times New Roman"/>
+          <w:b/>
+          <w:bCs/>
+          <w:sz w:val="36"/>
+          <w:szCs w:val="36"/>
+        </w:rPr>
+        <w:t xml:space="preserve"> Declaration</w:t>
       </w:r>
     </w:p>
     <w:p>
@@ -373,7 +440,25 @@
           <w:sz w:val="24"/>
           <w:szCs w:val="24"/>
         </w:rPr>
-        <w:t>Following is the way we need to define the LinearLayout in android applications.</w:t>
+        <w:t xml:space="preserve">Following is the way we need to define the </w:t>
+      </w:r>
+      <w:proofErr w:type="spellStart"/>
+      <w:r>
+        <w:rPr>
+          <w:rFonts w:ascii="Times New Roman" w:eastAsia="Times New Roman" w:hAnsi="Times New Roman" w:cs="Times New Roman"/>
+          <w:sz w:val="24"/>
+          <w:szCs w:val="24"/>
+        </w:rPr>
+        <w:t>LinearLayout</w:t>
+      </w:r>
+      <w:proofErr w:type="spellEnd"/>
+      <w:r>
+        <w:rPr>
+          <w:rFonts w:ascii="Times New Roman" w:eastAsia="Times New Roman" w:hAnsi="Times New Roman" w:cs="Times New Roman"/>
+          <w:sz w:val="24"/>
+          <w:szCs w:val="24"/>
+        </w:rPr>
+        <w:t xml:space="preserve"> in android applications.</w:t>
       </w:r>
     </w:p>
     <w:p>
@@ -446,6 +531,7 @@
         <w:br/>
         <w:t>&lt;</w:t>
       </w:r>
+      <w:proofErr w:type="spellStart"/>
       <w:r>
         <w:rPr>
           <w:rFonts w:ascii="Times New Roman" w:eastAsia="Times New Roman" w:hAnsi="Times New Roman" w:cs="Times New Roman"/>
@@ -453,8 +539,20 @@
           <w:sz w:val="24"/>
           <w:szCs w:val="24"/>
         </w:rPr>
-        <w:t xml:space="preserve">LinearLayout </w:t>
-      </w:r>
+        <w:t>LinearLayout</w:t>
+      </w:r>
+      <w:proofErr w:type="spellEnd"/>
+      <w:r>
+        <w:rPr>
+          <w:rFonts w:ascii="Times New Roman" w:eastAsia="Times New Roman" w:hAnsi="Times New Roman" w:cs="Times New Roman"/>
+          <w:color w:val="000080"/>
+          <w:sz w:val="24"/>
+          <w:szCs w:val="24"/>
+        </w:rPr>
+        <w:t xml:space="preserve"> </w:t>
+      </w:r>
+      <w:proofErr w:type="spellStart"/>
+      <w:proofErr w:type="gramStart"/>
       <w:r>
         <w:rPr>
           <w:rFonts w:ascii="Times New Roman" w:eastAsia="Times New Roman" w:hAnsi="Times New Roman" w:cs="Times New Roman"/>
@@ -473,6 +571,8 @@
         </w:rPr>
         <w:t>android</w:t>
       </w:r>
+      <w:proofErr w:type="spellEnd"/>
+      <w:proofErr w:type="gramEnd"/>
       <w:r>
         <w:rPr>
           <w:rFonts w:ascii="Times New Roman" w:eastAsia="Times New Roman" w:hAnsi="Times New Roman" w:cs="Times New Roman"/>
@@ -489,7 +589,27 @@
           <w:sz w:val="24"/>
           <w:szCs w:val="24"/>
         </w:rPr>
-        <w:t>"http://schemas.android.com/apk/res/android"</w:t>
+        <w:t>"http://schemas.android.com/</w:t>
+      </w:r>
+      <w:proofErr w:type="spellStart"/>
+      <w:r>
+        <w:rPr>
+          <w:rFonts w:ascii="Times New Roman" w:eastAsia="Times New Roman" w:hAnsi="Times New Roman" w:cs="Times New Roman"/>
+          <w:color w:val="880000"/>
+          <w:sz w:val="24"/>
+          <w:szCs w:val="24"/>
+        </w:rPr>
+        <w:t>apk</w:t>
+      </w:r>
+      <w:proofErr w:type="spellEnd"/>
+      <w:r>
+        <w:rPr>
+          <w:rFonts w:ascii="Times New Roman" w:eastAsia="Times New Roman" w:hAnsi="Times New Roman" w:cs="Times New Roman"/>
+          <w:color w:val="880000"/>
+          <w:sz w:val="24"/>
+          <w:szCs w:val="24"/>
+        </w:rPr>
+        <w:t>/res/android"</w:t>
       </w:r>
       <w:r>
         <w:rPr>
@@ -501,6 +621,7 @@
         <w:br/>
         <w:t xml:space="preserve">    </w:t>
       </w:r>
+      <w:proofErr w:type="spellStart"/>
       <w:r>
         <w:rPr>
           <w:rFonts w:ascii="Times New Roman" w:eastAsia="Times New Roman" w:hAnsi="Times New Roman" w:cs="Times New Roman"/>
@@ -517,16 +638,46 @@
           <w:sz w:val="24"/>
           <w:szCs w:val="24"/>
         </w:rPr>
-        <w:t>:layout_width=</w:t>
-      </w:r>
-      <w:r>
-        <w:rPr>
-          <w:rFonts w:ascii="Times New Roman" w:eastAsia="Times New Roman" w:hAnsi="Times New Roman" w:cs="Times New Roman"/>
-          <w:color w:val="880000"/>
-          <w:sz w:val="24"/>
-          <w:szCs w:val="24"/>
-        </w:rPr>
-        <w:t>"match_parent"</w:t>
+        <w:t>:layout_width</w:t>
+      </w:r>
+      <w:proofErr w:type="spellEnd"/>
+      <w:r>
+        <w:rPr>
+          <w:rFonts w:ascii="Times New Roman" w:eastAsia="Times New Roman" w:hAnsi="Times New Roman" w:cs="Times New Roman"/>
+          <w:color w:val="0000FF"/>
+          <w:sz w:val="24"/>
+          <w:szCs w:val="24"/>
+        </w:rPr>
+        <w:t>=</w:t>
+      </w:r>
+      <w:r>
+        <w:rPr>
+          <w:rFonts w:ascii="Times New Roman" w:eastAsia="Times New Roman" w:hAnsi="Times New Roman" w:cs="Times New Roman"/>
+          <w:color w:val="880000"/>
+          <w:sz w:val="24"/>
+          <w:szCs w:val="24"/>
+        </w:rPr>
+        <w:t>"</w:t>
+      </w:r>
+      <w:proofErr w:type="spellStart"/>
+      <w:r>
+        <w:rPr>
+          <w:rFonts w:ascii="Times New Roman" w:eastAsia="Times New Roman" w:hAnsi="Times New Roman" w:cs="Times New Roman"/>
+          <w:color w:val="880000"/>
+          <w:sz w:val="24"/>
+          <w:szCs w:val="24"/>
+        </w:rPr>
+        <w:t>match_parent</w:t>
+      </w:r>
+      <w:proofErr w:type="spellEnd"/>
+      <w:r>
+        <w:rPr>
+          <w:rFonts w:ascii="Times New Roman" w:eastAsia="Times New Roman" w:hAnsi="Times New Roman" w:cs="Times New Roman"/>
+          <w:color w:val="880000"/>
+          <w:sz w:val="24"/>
+          <w:szCs w:val="24"/>
+        </w:rPr>
+        <w:t>"</w:t>
       </w:r>
       <w:r>
         <w:rPr>
@@ -538,6 +689,7 @@
         <w:br/>
         <w:t xml:space="preserve">    </w:t>
       </w:r>
+      <w:proofErr w:type="spellStart"/>
       <w:r>
         <w:rPr>
           <w:rFonts w:ascii="Times New Roman" w:eastAsia="Times New Roman" w:hAnsi="Times New Roman" w:cs="Times New Roman"/>
@@ -554,16 +706,46 @@
           <w:sz w:val="24"/>
           <w:szCs w:val="24"/>
         </w:rPr>
-        <w:t>:layout_height=</w:t>
-      </w:r>
-      <w:r>
-        <w:rPr>
-          <w:rFonts w:ascii="Times New Roman" w:eastAsia="Times New Roman" w:hAnsi="Times New Roman" w:cs="Times New Roman"/>
-          <w:color w:val="880000"/>
-          <w:sz w:val="24"/>
-          <w:szCs w:val="24"/>
-        </w:rPr>
-        <w:t>"match_parent"</w:t>
+        <w:t>:layout_height</w:t>
+      </w:r>
+      <w:proofErr w:type="spellEnd"/>
+      <w:r>
+        <w:rPr>
+          <w:rFonts w:ascii="Times New Roman" w:eastAsia="Times New Roman" w:hAnsi="Times New Roman" w:cs="Times New Roman"/>
+          <w:color w:val="0000FF"/>
+          <w:sz w:val="24"/>
+          <w:szCs w:val="24"/>
+        </w:rPr>
+        <w:t>=</w:t>
+      </w:r>
+      <w:r>
+        <w:rPr>
+          <w:rFonts w:ascii="Times New Roman" w:eastAsia="Times New Roman" w:hAnsi="Times New Roman" w:cs="Times New Roman"/>
+          <w:color w:val="880000"/>
+          <w:sz w:val="24"/>
+          <w:szCs w:val="24"/>
+        </w:rPr>
+        <w:t>"</w:t>
+      </w:r>
+      <w:proofErr w:type="spellStart"/>
+      <w:r>
+        <w:rPr>
+          <w:rFonts w:ascii="Times New Roman" w:eastAsia="Times New Roman" w:hAnsi="Times New Roman" w:cs="Times New Roman"/>
+          <w:color w:val="880000"/>
+          <w:sz w:val="24"/>
+          <w:szCs w:val="24"/>
+        </w:rPr>
+        <w:t>match_parent</w:t>
+      </w:r>
+      <w:proofErr w:type="spellEnd"/>
+      <w:r>
+        <w:rPr>
+          <w:rFonts w:ascii="Times New Roman" w:eastAsia="Times New Roman" w:hAnsi="Times New Roman" w:cs="Times New Roman"/>
+          <w:color w:val="880000"/>
+          <w:sz w:val="24"/>
+          <w:szCs w:val="24"/>
+        </w:rPr>
+        <w:t>"</w:t>
       </w:r>
       <w:r>
         <w:rPr>
@@ -575,6 +757,7 @@
         <w:br/>
         <w:t xml:space="preserve">    </w:t>
       </w:r>
+      <w:proofErr w:type="spellStart"/>
       <w:r>
         <w:rPr>
           <w:rFonts w:ascii="Times New Roman" w:eastAsia="Times New Roman" w:hAnsi="Times New Roman" w:cs="Times New Roman"/>
@@ -591,7 +774,17 @@
           <w:sz w:val="24"/>
           <w:szCs w:val="24"/>
         </w:rPr>
-        <w:t>:orientation=</w:t>
+        <w:t>:orientation</w:t>
+      </w:r>
+      <w:proofErr w:type="spellEnd"/>
+      <w:r>
+        <w:rPr>
+          <w:rFonts w:ascii="Times New Roman" w:eastAsia="Times New Roman" w:hAnsi="Times New Roman" w:cs="Times New Roman"/>
+          <w:color w:val="0000FF"/>
+          <w:sz w:val="24"/>
+          <w:szCs w:val="24"/>
+        </w:rPr>
+        <w:t>=</w:t>
       </w:r>
       <w:r>
         <w:rPr>
@@ -654,6 +847,7 @@
         </w:rPr>
         <w:t>&lt;/</w:t>
       </w:r>
+      <w:proofErr w:type="spellStart"/>
       <w:r>
         <w:rPr>
           <w:rFonts w:ascii="Times New Roman" w:eastAsia="Times New Roman" w:hAnsi="Times New Roman" w:cs="Times New Roman"/>
@@ -663,6 +857,7 @@
         </w:rPr>
         <w:t>LinearLayout</w:t>
       </w:r>
+      <w:proofErr w:type="spellEnd"/>
       <w:r>
         <w:rPr>
           <w:rFonts w:ascii="Times New Roman" w:eastAsia="Times New Roman" w:hAnsi="Times New Roman" w:cs="Times New Roman"/>
@@ -710,7 +905,29 @@
           <w:sz w:val="36"/>
           <w:szCs w:val="36"/>
         </w:rPr>
-        <w:t>Android LinearLayout Example</w:t>
+        <w:t xml:space="preserve">Android </w:t>
+      </w:r>
+      <w:proofErr w:type="spellStart"/>
+      <w:r>
+        <w:rPr>
+          <w:rFonts w:ascii="Times New Roman" w:eastAsia="Times New Roman" w:hAnsi="Times New Roman" w:cs="Times New Roman"/>
+          <w:b/>
+          <w:bCs/>
+          <w:sz w:val="36"/>
+          <w:szCs w:val="36"/>
+        </w:rPr>
+        <w:t>LinearLayout</w:t>
+      </w:r>
+      <w:proofErr w:type="spellEnd"/>
+      <w:r>
+        <w:rPr>
+          <w:rFonts w:ascii="Times New Roman" w:eastAsia="Times New Roman" w:hAnsi="Times New Roman" w:cs="Times New Roman"/>
+          <w:b/>
+          <w:bCs/>
+          <w:sz w:val="36"/>
+          <w:szCs w:val="36"/>
+        </w:rPr>
+        <w:t xml:space="preserve"> Example</w:t>
       </w:r>
     </w:p>
     <w:p>
@@ -730,6 +947,7 @@
         </w:rPr>
         <w:t xml:space="preserve">Following is the example of creating a </w:t>
       </w:r>
+      <w:proofErr w:type="spellStart"/>
       <w:r>
         <w:rPr>
           <w:rFonts w:ascii="Times New Roman" w:eastAsia="Times New Roman" w:hAnsi="Times New Roman" w:cs="Times New Roman"/>
@@ -740,6 +958,7 @@
         </w:rPr>
         <w:t>LinearLayout</w:t>
       </w:r>
+      <w:proofErr w:type="spellEnd"/>
       <w:r>
         <w:rPr>
           <w:rFonts w:ascii="Times New Roman" w:eastAsia="Times New Roman" w:hAnsi="Times New Roman" w:cs="Times New Roman"/>
@@ -766,6 +985,7 @@
         </w:rPr>
         <w:t xml:space="preserve">Create a new android application using android studio and give names as </w:t>
       </w:r>
+      <w:proofErr w:type="spellStart"/>
       <w:r>
         <w:rPr>
           <w:rFonts w:ascii="Times New Roman" w:eastAsia="Times New Roman" w:hAnsi="Times New Roman" w:cs="Times New Roman"/>
@@ -776,6 +996,7 @@
         </w:rPr>
         <w:t>LinearLayout</w:t>
       </w:r>
+      <w:proofErr w:type="spellEnd"/>
       <w:r>
         <w:rPr>
           <w:rFonts w:ascii="Times New Roman" w:eastAsia="Times New Roman" w:hAnsi="Times New Roman" w:cs="Times New Roman"/>
@@ -951,6 +1172,7 @@
         <w:br/>
         <w:t>&lt;</w:t>
       </w:r>
+      <w:proofErr w:type="spellStart"/>
       <w:r>
         <w:rPr>
           <w:rFonts w:ascii="Times New Roman" w:eastAsia="Times New Roman" w:hAnsi="Times New Roman" w:cs="Times New Roman"/>
@@ -958,8 +1180,19 @@
           <w:sz w:val="24"/>
           <w:szCs w:val="24"/>
         </w:rPr>
-        <w:t xml:space="preserve">LinearLayout </w:t>
-      </w:r>
+        <w:t>LinearLayout</w:t>
+      </w:r>
+      <w:proofErr w:type="spellEnd"/>
+      <w:r>
+        <w:rPr>
+          <w:rFonts w:ascii="Times New Roman" w:eastAsia="Times New Roman" w:hAnsi="Times New Roman" w:cs="Times New Roman"/>
+          <w:color w:val="000080"/>
+          <w:sz w:val="24"/>
+          <w:szCs w:val="24"/>
+        </w:rPr>
+        <w:t xml:space="preserve"> </w:t>
+      </w:r>
+      <w:proofErr w:type="spellStart"/>
       <w:r>
         <w:rPr>
           <w:rFonts w:ascii="Times New Roman" w:eastAsia="Times New Roman" w:hAnsi="Times New Roman" w:cs="Times New Roman"/>
@@ -978,6 +1211,7 @@
         </w:rPr>
         <w:t>android</w:t>
       </w:r>
+      <w:proofErr w:type="spellEnd"/>
       <w:r>
         <w:rPr>
           <w:rFonts w:ascii="Times New Roman" w:eastAsia="Times New Roman" w:hAnsi="Times New Roman" w:cs="Times New Roman"/>
@@ -994,7 +1228,27 @@
           <w:sz w:val="24"/>
           <w:szCs w:val="24"/>
         </w:rPr>
-        <w:t>"http://schemas.android.com/apk/res/android"</w:t>
+        <w:t>"http://schemas.android.com/</w:t>
+      </w:r>
+      <w:proofErr w:type="spellStart"/>
+      <w:r>
+        <w:rPr>
+          <w:rFonts w:ascii="Times New Roman" w:eastAsia="Times New Roman" w:hAnsi="Times New Roman" w:cs="Times New Roman"/>
+          <w:color w:val="880000"/>
+          <w:sz w:val="24"/>
+          <w:szCs w:val="24"/>
+        </w:rPr>
+        <w:t>apk</w:t>
+      </w:r>
+      <w:proofErr w:type="spellEnd"/>
+      <w:r>
+        <w:rPr>
+          <w:rFonts w:ascii="Times New Roman" w:eastAsia="Times New Roman" w:hAnsi="Times New Roman" w:cs="Times New Roman"/>
+          <w:color w:val="880000"/>
+          <w:sz w:val="24"/>
+          <w:szCs w:val="24"/>
+        </w:rPr>
+        <w:t>/res/android"</w:t>
       </w:r>
       <w:r>
         <w:rPr>
@@ -1006,6 +1260,7 @@
         <w:br/>
         <w:t xml:space="preserve">    </w:t>
       </w:r>
+      <w:proofErr w:type="spellStart"/>
       <w:r>
         <w:rPr>
           <w:rFonts w:ascii="Times New Roman" w:eastAsia="Times New Roman" w:hAnsi="Times New Roman" w:cs="Times New Roman"/>
@@ -1022,16 +1277,46 @@
           <w:sz w:val="24"/>
           <w:szCs w:val="24"/>
         </w:rPr>
-        <w:t>:layout_width=</w:t>
-      </w:r>
-      <w:r>
-        <w:rPr>
-          <w:rFonts w:ascii="Times New Roman" w:eastAsia="Times New Roman" w:hAnsi="Times New Roman" w:cs="Times New Roman"/>
-          <w:color w:val="880000"/>
-          <w:sz w:val="24"/>
-          <w:szCs w:val="24"/>
-        </w:rPr>
-        <w:t>"match_parent"</w:t>
+        <w:t>:layout_width</w:t>
+      </w:r>
+      <w:proofErr w:type="spellEnd"/>
+      <w:r>
+        <w:rPr>
+          <w:rFonts w:ascii="Times New Roman" w:eastAsia="Times New Roman" w:hAnsi="Times New Roman" w:cs="Times New Roman"/>
+          <w:color w:val="0000FF"/>
+          <w:sz w:val="24"/>
+          <w:szCs w:val="24"/>
+        </w:rPr>
+        <w:t>=</w:t>
+      </w:r>
+      <w:r>
+        <w:rPr>
+          <w:rFonts w:ascii="Times New Roman" w:eastAsia="Times New Roman" w:hAnsi="Times New Roman" w:cs="Times New Roman"/>
+          <w:color w:val="880000"/>
+          <w:sz w:val="24"/>
+          <w:szCs w:val="24"/>
+        </w:rPr>
+        <w:t>"</w:t>
+      </w:r>
+      <w:proofErr w:type="spellStart"/>
+      <w:r>
+        <w:rPr>
+          <w:rFonts w:ascii="Times New Roman" w:eastAsia="Times New Roman" w:hAnsi="Times New Roman" w:cs="Times New Roman"/>
+          <w:color w:val="880000"/>
+          <w:sz w:val="24"/>
+          <w:szCs w:val="24"/>
+        </w:rPr>
+        <w:t>match_parent</w:t>
+      </w:r>
+      <w:proofErr w:type="spellEnd"/>
+      <w:r>
+        <w:rPr>
+          <w:rFonts w:ascii="Times New Roman" w:eastAsia="Times New Roman" w:hAnsi="Times New Roman" w:cs="Times New Roman"/>
+          <w:color w:val="880000"/>
+          <w:sz w:val="24"/>
+          <w:szCs w:val="24"/>
+        </w:rPr>
+        <w:t>"</w:t>
       </w:r>
       <w:r>
         <w:rPr>
@@ -1043,6 +1328,7 @@
         <w:br/>
         <w:t xml:space="preserve">    </w:t>
       </w:r>
+      <w:proofErr w:type="spellStart"/>
       <w:r>
         <w:rPr>
           <w:rFonts w:ascii="Times New Roman" w:eastAsia="Times New Roman" w:hAnsi="Times New Roman" w:cs="Times New Roman"/>
@@ -1059,16 +1345,46 @@
           <w:sz w:val="24"/>
           <w:szCs w:val="24"/>
         </w:rPr>
-        <w:t>:layout_height=</w:t>
-      </w:r>
-      <w:r>
-        <w:rPr>
-          <w:rFonts w:ascii="Times New Roman" w:eastAsia="Times New Roman" w:hAnsi="Times New Roman" w:cs="Times New Roman"/>
-          <w:color w:val="880000"/>
-          <w:sz w:val="24"/>
-          <w:szCs w:val="24"/>
-        </w:rPr>
-        <w:t>"match_parent"</w:t>
+        <w:t>:layout_height</w:t>
+      </w:r>
+      <w:proofErr w:type="spellEnd"/>
+      <w:r>
+        <w:rPr>
+          <w:rFonts w:ascii="Times New Roman" w:eastAsia="Times New Roman" w:hAnsi="Times New Roman" w:cs="Times New Roman"/>
+          <w:color w:val="0000FF"/>
+          <w:sz w:val="24"/>
+          <w:szCs w:val="24"/>
+        </w:rPr>
+        <w:t>=</w:t>
+      </w:r>
+      <w:r>
+        <w:rPr>
+          <w:rFonts w:ascii="Times New Roman" w:eastAsia="Times New Roman" w:hAnsi="Times New Roman" w:cs="Times New Roman"/>
+          <w:color w:val="880000"/>
+          <w:sz w:val="24"/>
+          <w:szCs w:val="24"/>
+        </w:rPr>
+        <w:t>"</w:t>
+      </w:r>
+      <w:proofErr w:type="spellStart"/>
+      <w:r>
+        <w:rPr>
+          <w:rFonts w:ascii="Times New Roman" w:eastAsia="Times New Roman" w:hAnsi="Times New Roman" w:cs="Times New Roman"/>
+          <w:color w:val="880000"/>
+          <w:sz w:val="24"/>
+          <w:szCs w:val="24"/>
+        </w:rPr>
+        <w:t>match_parent</w:t>
+      </w:r>
+      <w:proofErr w:type="spellEnd"/>
+      <w:r>
+        <w:rPr>
+          <w:rFonts w:ascii="Times New Roman" w:eastAsia="Times New Roman" w:hAnsi="Times New Roman" w:cs="Times New Roman"/>
+          <w:color w:val="880000"/>
+          <w:sz w:val="24"/>
+          <w:szCs w:val="24"/>
+        </w:rPr>
+        <w:t>"</w:t>
       </w:r>
       <w:r>
         <w:rPr>
@@ -1080,6 +1396,7 @@
         <w:br/>
         <w:t xml:space="preserve">    </w:t>
       </w:r>
+      <w:proofErr w:type="spellStart"/>
       <w:r>
         <w:rPr>
           <w:rFonts w:ascii="Times New Roman" w:eastAsia="Times New Roman" w:hAnsi="Times New Roman" w:cs="Times New Roman"/>
@@ -1096,7 +1413,17 @@
           <w:sz w:val="24"/>
           <w:szCs w:val="24"/>
         </w:rPr>
-        <w:t>:paddingLeft=</w:t>
+        <w:t>:paddingLeft</w:t>
+      </w:r>
+      <w:proofErr w:type="spellEnd"/>
+      <w:r>
+        <w:rPr>
+          <w:rFonts w:ascii="Times New Roman" w:eastAsia="Times New Roman" w:hAnsi="Times New Roman" w:cs="Times New Roman"/>
+          <w:color w:val="0000FF"/>
+          <w:sz w:val="24"/>
+          <w:szCs w:val="24"/>
+        </w:rPr>
+        <w:t>=</w:t>
       </w:r>
       <w:r>
         <w:rPr>
@@ -1117,6 +1444,7 @@
         <w:br/>
         <w:t xml:space="preserve">    </w:t>
       </w:r>
+      <w:proofErr w:type="spellStart"/>
       <w:r>
         <w:rPr>
           <w:rFonts w:ascii="Times New Roman" w:eastAsia="Times New Roman" w:hAnsi="Times New Roman" w:cs="Times New Roman"/>
@@ -1133,7 +1461,17 @@
           <w:sz w:val="24"/>
           <w:szCs w:val="24"/>
         </w:rPr>
-        <w:t>:paddingRight=</w:t>
+        <w:t>:paddingRight</w:t>
+      </w:r>
+      <w:proofErr w:type="spellEnd"/>
+      <w:r>
+        <w:rPr>
+          <w:rFonts w:ascii="Times New Roman" w:eastAsia="Times New Roman" w:hAnsi="Times New Roman" w:cs="Times New Roman"/>
+          <w:color w:val="0000FF"/>
+          <w:sz w:val="24"/>
+          <w:szCs w:val="24"/>
+        </w:rPr>
+        <w:t>=</w:t>
       </w:r>
       <w:r>
         <w:rPr>
@@ -1154,6 +1492,7 @@
         <w:br/>
         <w:t xml:space="preserve">    </w:t>
       </w:r>
+      <w:proofErr w:type="spellStart"/>
       <w:r>
         <w:rPr>
           <w:rFonts w:ascii="Times New Roman" w:eastAsia="Times New Roman" w:hAnsi="Times New Roman" w:cs="Times New Roman"/>
@@ -1170,7 +1509,17 @@
           <w:sz w:val="24"/>
           <w:szCs w:val="24"/>
         </w:rPr>
-        <w:t>:orientation=</w:t>
+        <w:t>:orientation</w:t>
+      </w:r>
+      <w:proofErr w:type="spellEnd"/>
+      <w:r>
+        <w:rPr>
+          <w:rFonts w:ascii="Times New Roman" w:eastAsia="Times New Roman" w:hAnsi="Times New Roman" w:cs="Times New Roman"/>
+          <w:color w:val="0000FF"/>
+          <w:sz w:val="24"/>
+          <w:szCs w:val="24"/>
+        </w:rPr>
+        <w:t>=</w:t>
       </w:r>
       <w:r>
         <w:rPr>
@@ -1198,6 +1547,7 @@
         <w:br/>
         <w:t>    &lt;</w:t>
       </w:r>
+      <w:proofErr w:type="spellStart"/>
       <w:r>
         <w:rPr>
           <w:rFonts w:ascii="Times New Roman" w:eastAsia="Times New Roman" w:hAnsi="Times New Roman" w:cs="Times New Roman"/>
@@ -1207,6 +1557,7 @@
         </w:rPr>
         <w:t>EditText</w:t>
       </w:r>
+      <w:proofErr w:type="spellEnd"/>
       <w:r>
         <w:rPr>
           <w:rFonts w:ascii="Times New Roman" w:eastAsia="Times New Roman" w:hAnsi="Times New Roman" w:cs="Times New Roman"/>
@@ -1217,6 +1568,7 @@
         <w:br/>
         <w:t xml:space="preserve">        </w:t>
       </w:r>
+      <w:proofErr w:type="spellStart"/>
       <w:r>
         <w:rPr>
           <w:rFonts w:ascii="Times New Roman" w:eastAsia="Times New Roman" w:hAnsi="Times New Roman" w:cs="Times New Roman"/>
@@ -1233,16 +1585,46 @@
           <w:sz w:val="24"/>
           <w:szCs w:val="24"/>
         </w:rPr>
-        <w:t>:id=</w:t>
-      </w:r>
-      <w:r>
-        <w:rPr>
-          <w:rFonts w:ascii="Times New Roman" w:eastAsia="Times New Roman" w:hAnsi="Times New Roman" w:cs="Times New Roman"/>
-          <w:color w:val="880000"/>
-          <w:sz w:val="24"/>
-          <w:szCs w:val="24"/>
-        </w:rPr>
-        <w:t>"@+id/txtTo"</w:t>
+        <w:t>:id</w:t>
+      </w:r>
+      <w:proofErr w:type="spellEnd"/>
+      <w:r>
+        <w:rPr>
+          <w:rFonts w:ascii="Times New Roman" w:eastAsia="Times New Roman" w:hAnsi="Times New Roman" w:cs="Times New Roman"/>
+          <w:color w:val="0000FF"/>
+          <w:sz w:val="24"/>
+          <w:szCs w:val="24"/>
+        </w:rPr>
+        <w:t>=</w:t>
+      </w:r>
+      <w:r>
+        <w:rPr>
+          <w:rFonts w:ascii="Times New Roman" w:eastAsia="Times New Roman" w:hAnsi="Times New Roman" w:cs="Times New Roman"/>
+          <w:color w:val="880000"/>
+          <w:sz w:val="24"/>
+          <w:szCs w:val="24"/>
+        </w:rPr>
+        <w:t>"@+id/</w:t>
+      </w:r>
+      <w:proofErr w:type="spellStart"/>
+      <w:r>
+        <w:rPr>
+          <w:rFonts w:ascii="Times New Roman" w:eastAsia="Times New Roman" w:hAnsi="Times New Roman" w:cs="Times New Roman"/>
+          <w:color w:val="880000"/>
+          <w:sz w:val="24"/>
+          <w:szCs w:val="24"/>
+        </w:rPr>
+        <w:t>txtTo</w:t>
+      </w:r>
+      <w:proofErr w:type="spellEnd"/>
+      <w:r>
+        <w:rPr>
+          <w:rFonts w:ascii="Times New Roman" w:eastAsia="Times New Roman" w:hAnsi="Times New Roman" w:cs="Times New Roman"/>
+          <w:color w:val="880000"/>
+          <w:sz w:val="24"/>
+          <w:szCs w:val="24"/>
+        </w:rPr>
+        <w:t>"</w:t>
       </w:r>
       <w:r>
         <w:rPr>
@@ -1254,6 +1636,7 @@
         <w:br/>
         <w:t xml:space="preserve">        </w:t>
       </w:r>
+      <w:proofErr w:type="spellStart"/>
       <w:r>
         <w:rPr>
           <w:rFonts w:ascii="Times New Roman" w:eastAsia="Times New Roman" w:hAnsi="Times New Roman" w:cs="Times New Roman"/>
@@ -1270,16 +1653,46 @@
           <w:sz w:val="24"/>
           <w:szCs w:val="24"/>
         </w:rPr>
-        <w:t>:layout_width=</w:t>
-      </w:r>
-      <w:r>
-        <w:rPr>
-          <w:rFonts w:ascii="Times New Roman" w:eastAsia="Times New Roman" w:hAnsi="Times New Roman" w:cs="Times New Roman"/>
-          <w:color w:val="880000"/>
-          <w:sz w:val="24"/>
-          <w:szCs w:val="24"/>
-        </w:rPr>
-        <w:t>"match_parent"</w:t>
+        <w:t>:layout_width</w:t>
+      </w:r>
+      <w:proofErr w:type="spellEnd"/>
+      <w:r>
+        <w:rPr>
+          <w:rFonts w:ascii="Times New Roman" w:eastAsia="Times New Roman" w:hAnsi="Times New Roman" w:cs="Times New Roman"/>
+          <w:color w:val="0000FF"/>
+          <w:sz w:val="24"/>
+          <w:szCs w:val="24"/>
+        </w:rPr>
+        <w:t>=</w:t>
+      </w:r>
+      <w:r>
+        <w:rPr>
+          <w:rFonts w:ascii="Times New Roman" w:eastAsia="Times New Roman" w:hAnsi="Times New Roman" w:cs="Times New Roman"/>
+          <w:color w:val="880000"/>
+          <w:sz w:val="24"/>
+          <w:szCs w:val="24"/>
+        </w:rPr>
+        <w:t>"</w:t>
+      </w:r>
+      <w:proofErr w:type="spellStart"/>
+      <w:r>
+        <w:rPr>
+          <w:rFonts w:ascii="Times New Roman" w:eastAsia="Times New Roman" w:hAnsi="Times New Roman" w:cs="Times New Roman"/>
+          <w:color w:val="880000"/>
+          <w:sz w:val="24"/>
+          <w:szCs w:val="24"/>
+        </w:rPr>
+        <w:t>match_parent</w:t>
+      </w:r>
+      <w:proofErr w:type="spellEnd"/>
+      <w:r>
+        <w:rPr>
+          <w:rFonts w:ascii="Times New Roman" w:eastAsia="Times New Roman" w:hAnsi="Times New Roman" w:cs="Times New Roman"/>
+          <w:color w:val="880000"/>
+          <w:sz w:val="24"/>
+          <w:szCs w:val="24"/>
+        </w:rPr>
+        <w:t>"</w:t>
       </w:r>
       <w:r>
         <w:rPr>
@@ -1291,6 +1704,7 @@
         <w:br/>
         <w:t xml:space="preserve">        </w:t>
       </w:r>
+      <w:proofErr w:type="spellStart"/>
       <w:r>
         <w:rPr>
           <w:rFonts w:ascii="Times New Roman" w:eastAsia="Times New Roman" w:hAnsi="Times New Roman" w:cs="Times New Roman"/>
@@ -1307,16 +1721,46 @@
           <w:sz w:val="24"/>
           <w:szCs w:val="24"/>
         </w:rPr>
-        <w:t>:layout_height=</w:t>
-      </w:r>
-      <w:r>
-        <w:rPr>
-          <w:rFonts w:ascii="Times New Roman" w:eastAsia="Times New Roman" w:hAnsi="Times New Roman" w:cs="Times New Roman"/>
-          <w:color w:val="880000"/>
-          <w:sz w:val="24"/>
-          <w:szCs w:val="24"/>
-        </w:rPr>
-        <w:t>"wrap_content"</w:t>
+        <w:t>:layout_height</w:t>
+      </w:r>
+      <w:proofErr w:type="spellEnd"/>
+      <w:r>
+        <w:rPr>
+          <w:rFonts w:ascii="Times New Roman" w:eastAsia="Times New Roman" w:hAnsi="Times New Roman" w:cs="Times New Roman"/>
+          <w:color w:val="0000FF"/>
+          <w:sz w:val="24"/>
+          <w:szCs w:val="24"/>
+        </w:rPr>
+        <w:t>=</w:t>
+      </w:r>
+      <w:r>
+        <w:rPr>
+          <w:rFonts w:ascii="Times New Roman" w:eastAsia="Times New Roman" w:hAnsi="Times New Roman" w:cs="Times New Roman"/>
+          <w:color w:val="880000"/>
+          <w:sz w:val="24"/>
+          <w:szCs w:val="24"/>
+        </w:rPr>
+        <w:t>"</w:t>
+      </w:r>
+      <w:proofErr w:type="spellStart"/>
+      <w:r>
+        <w:rPr>
+          <w:rFonts w:ascii="Times New Roman" w:eastAsia="Times New Roman" w:hAnsi="Times New Roman" w:cs="Times New Roman"/>
+          <w:color w:val="880000"/>
+          <w:sz w:val="24"/>
+          <w:szCs w:val="24"/>
+        </w:rPr>
+        <w:t>wrap_content</w:t>
+      </w:r>
+      <w:proofErr w:type="spellEnd"/>
+      <w:r>
+        <w:rPr>
+          <w:rFonts w:ascii="Times New Roman" w:eastAsia="Times New Roman" w:hAnsi="Times New Roman" w:cs="Times New Roman"/>
+          <w:color w:val="880000"/>
+          <w:sz w:val="24"/>
+          <w:szCs w:val="24"/>
+        </w:rPr>
+        <w:t>"</w:t>
       </w:r>
       <w:r>
         <w:rPr>
@@ -1328,6 +1772,7 @@
         <w:br/>
         <w:t xml:space="preserve">        </w:t>
       </w:r>
+      <w:proofErr w:type="spellStart"/>
       <w:r>
         <w:rPr>
           <w:rFonts w:ascii="Times New Roman" w:eastAsia="Times New Roman" w:hAnsi="Times New Roman" w:cs="Times New Roman"/>
@@ -1344,7 +1789,17 @@
           <w:sz w:val="24"/>
           <w:szCs w:val="24"/>
         </w:rPr>
-        <w:t>:hint=</w:t>
+        <w:t>:hint</w:t>
+      </w:r>
+      <w:proofErr w:type="spellEnd"/>
+      <w:r>
+        <w:rPr>
+          <w:rFonts w:ascii="Times New Roman" w:eastAsia="Times New Roman" w:hAnsi="Times New Roman" w:cs="Times New Roman"/>
+          <w:color w:val="0000FF"/>
+          <w:sz w:val="24"/>
+          <w:szCs w:val="24"/>
+        </w:rPr>
+        <w:t>=</w:t>
       </w:r>
       <w:r>
         <w:rPr>
@@ -1372,6 +1827,7 @@
         <w:br/>
         <w:t>    &lt;</w:t>
       </w:r>
+      <w:proofErr w:type="spellStart"/>
       <w:r>
         <w:rPr>
           <w:rFonts w:ascii="Times New Roman" w:eastAsia="Times New Roman" w:hAnsi="Times New Roman" w:cs="Times New Roman"/>
@@ -1381,6 +1837,7 @@
         </w:rPr>
         <w:t>EditText</w:t>
       </w:r>
+      <w:proofErr w:type="spellEnd"/>
       <w:r>
         <w:rPr>
           <w:rFonts w:ascii="Times New Roman" w:eastAsia="Times New Roman" w:hAnsi="Times New Roman" w:cs="Times New Roman"/>
@@ -1391,6 +1848,7 @@
         <w:br/>
         <w:t xml:space="preserve">        </w:t>
       </w:r>
+      <w:proofErr w:type="spellStart"/>
       <w:r>
         <w:rPr>
           <w:rFonts w:ascii="Times New Roman" w:eastAsia="Times New Roman" w:hAnsi="Times New Roman" w:cs="Times New Roman"/>
@@ -1407,16 +1865,46 @@
           <w:sz w:val="24"/>
           <w:szCs w:val="24"/>
         </w:rPr>
-        <w:t>:id=</w:t>
-      </w:r>
-      <w:r>
-        <w:rPr>
-          <w:rFonts w:ascii="Times New Roman" w:eastAsia="Times New Roman" w:hAnsi="Times New Roman" w:cs="Times New Roman"/>
-          <w:color w:val="880000"/>
-          <w:sz w:val="24"/>
-          <w:szCs w:val="24"/>
-        </w:rPr>
-        <w:t>"@+id/txtSub"</w:t>
+        <w:t>:id</w:t>
+      </w:r>
+      <w:proofErr w:type="spellEnd"/>
+      <w:r>
+        <w:rPr>
+          <w:rFonts w:ascii="Times New Roman" w:eastAsia="Times New Roman" w:hAnsi="Times New Roman" w:cs="Times New Roman"/>
+          <w:color w:val="0000FF"/>
+          <w:sz w:val="24"/>
+          <w:szCs w:val="24"/>
+        </w:rPr>
+        <w:t>=</w:t>
+      </w:r>
+      <w:r>
+        <w:rPr>
+          <w:rFonts w:ascii="Times New Roman" w:eastAsia="Times New Roman" w:hAnsi="Times New Roman" w:cs="Times New Roman"/>
+          <w:color w:val="880000"/>
+          <w:sz w:val="24"/>
+          <w:szCs w:val="24"/>
+        </w:rPr>
+        <w:t>"@+id/</w:t>
+      </w:r>
+      <w:proofErr w:type="spellStart"/>
+      <w:r>
+        <w:rPr>
+          <w:rFonts w:ascii="Times New Roman" w:eastAsia="Times New Roman" w:hAnsi="Times New Roman" w:cs="Times New Roman"/>
+          <w:color w:val="880000"/>
+          <w:sz w:val="24"/>
+          <w:szCs w:val="24"/>
+        </w:rPr>
+        <w:t>txtSub</w:t>
+      </w:r>
+      <w:proofErr w:type="spellEnd"/>
+      <w:r>
+        <w:rPr>
+          <w:rFonts w:ascii="Times New Roman" w:eastAsia="Times New Roman" w:hAnsi="Times New Roman" w:cs="Times New Roman"/>
+          <w:color w:val="880000"/>
+          <w:sz w:val="24"/>
+          <w:szCs w:val="24"/>
+        </w:rPr>
+        <w:t>"</w:t>
       </w:r>
       <w:r>
         <w:rPr>
@@ -1428,6 +1916,7 @@
         <w:br/>
         <w:t xml:space="preserve">        </w:t>
       </w:r>
+      <w:proofErr w:type="spellStart"/>
       <w:r>
         <w:rPr>
           <w:rFonts w:ascii="Times New Roman" w:eastAsia="Times New Roman" w:hAnsi="Times New Roman" w:cs="Times New Roman"/>
@@ -1444,16 +1933,46 @@
           <w:sz w:val="24"/>
           <w:szCs w:val="24"/>
         </w:rPr>
-        <w:t>:layout_width=</w:t>
-      </w:r>
-      <w:r>
-        <w:rPr>
-          <w:rFonts w:ascii="Times New Roman" w:eastAsia="Times New Roman" w:hAnsi="Times New Roman" w:cs="Times New Roman"/>
-          <w:color w:val="880000"/>
-          <w:sz w:val="24"/>
-          <w:szCs w:val="24"/>
-        </w:rPr>
-        <w:t>"match_parent"</w:t>
+        <w:t>:layout_width</w:t>
+      </w:r>
+      <w:proofErr w:type="spellEnd"/>
+      <w:r>
+        <w:rPr>
+          <w:rFonts w:ascii="Times New Roman" w:eastAsia="Times New Roman" w:hAnsi="Times New Roman" w:cs="Times New Roman"/>
+          <w:color w:val="0000FF"/>
+          <w:sz w:val="24"/>
+          <w:szCs w:val="24"/>
+        </w:rPr>
+        <w:t>=</w:t>
+      </w:r>
+      <w:r>
+        <w:rPr>
+          <w:rFonts w:ascii="Times New Roman" w:eastAsia="Times New Roman" w:hAnsi="Times New Roman" w:cs="Times New Roman"/>
+          <w:color w:val="880000"/>
+          <w:sz w:val="24"/>
+          <w:szCs w:val="24"/>
+        </w:rPr>
+        <w:t>"</w:t>
+      </w:r>
+      <w:proofErr w:type="spellStart"/>
+      <w:r>
+        <w:rPr>
+          <w:rFonts w:ascii="Times New Roman" w:eastAsia="Times New Roman" w:hAnsi="Times New Roman" w:cs="Times New Roman"/>
+          <w:color w:val="880000"/>
+          <w:sz w:val="24"/>
+          <w:szCs w:val="24"/>
+        </w:rPr>
+        <w:t>match_parent</w:t>
+      </w:r>
+      <w:proofErr w:type="spellEnd"/>
+      <w:r>
+        <w:rPr>
+          <w:rFonts w:ascii="Times New Roman" w:eastAsia="Times New Roman" w:hAnsi="Times New Roman" w:cs="Times New Roman"/>
+          <w:color w:val="880000"/>
+          <w:sz w:val="24"/>
+          <w:szCs w:val="24"/>
+        </w:rPr>
+        <w:t>"</w:t>
       </w:r>
       <w:r>
         <w:rPr>
@@ -1465,6 +1984,7 @@
         <w:br/>
         <w:t xml:space="preserve">        </w:t>
       </w:r>
+      <w:proofErr w:type="spellStart"/>
       <w:r>
         <w:rPr>
           <w:rFonts w:ascii="Times New Roman" w:eastAsia="Times New Roman" w:hAnsi="Times New Roman" w:cs="Times New Roman"/>
@@ -1481,16 +2001,46 @@
           <w:sz w:val="24"/>
           <w:szCs w:val="24"/>
         </w:rPr>
-        <w:t>:layout_height=</w:t>
-      </w:r>
-      <w:r>
-        <w:rPr>
-          <w:rFonts w:ascii="Times New Roman" w:eastAsia="Times New Roman" w:hAnsi="Times New Roman" w:cs="Times New Roman"/>
-          <w:color w:val="880000"/>
-          <w:sz w:val="24"/>
-          <w:szCs w:val="24"/>
-        </w:rPr>
-        <w:t>"wrap_content"</w:t>
+        <w:t>:layout_height</w:t>
+      </w:r>
+      <w:proofErr w:type="spellEnd"/>
+      <w:r>
+        <w:rPr>
+          <w:rFonts w:ascii="Times New Roman" w:eastAsia="Times New Roman" w:hAnsi="Times New Roman" w:cs="Times New Roman"/>
+          <w:color w:val="0000FF"/>
+          <w:sz w:val="24"/>
+          <w:szCs w:val="24"/>
+        </w:rPr>
+        <w:t>=</w:t>
+      </w:r>
+      <w:r>
+        <w:rPr>
+          <w:rFonts w:ascii="Times New Roman" w:eastAsia="Times New Roman" w:hAnsi="Times New Roman" w:cs="Times New Roman"/>
+          <w:color w:val="880000"/>
+          <w:sz w:val="24"/>
+          <w:szCs w:val="24"/>
+        </w:rPr>
+        <w:t>"</w:t>
+      </w:r>
+      <w:proofErr w:type="spellStart"/>
+      <w:r>
+        <w:rPr>
+          <w:rFonts w:ascii="Times New Roman" w:eastAsia="Times New Roman" w:hAnsi="Times New Roman" w:cs="Times New Roman"/>
+          <w:color w:val="880000"/>
+          <w:sz w:val="24"/>
+          <w:szCs w:val="24"/>
+        </w:rPr>
+        <w:t>wrap_content</w:t>
+      </w:r>
+      <w:proofErr w:type="spellEnd"/>
+      <w:r>
+        <w:rPr>
+          <w:rFonts w:ascii="Times New Roman" w:eastAsia="Times New Roman" w:hAnsi="Times New Roman" w:cs="Times New Roman"/>
+          <w:color w:val="880000"/>
+          <w:sz w:val="24"/>
+          <w:szCs w:val="24"/>
+        </w:rPr>
+        <w:t>"</w:t>
       </w:r>
       <w:r>
         <w:rPr>
@@ -1502,6 +2052,7 @@
         <w:br/>
         <w:t xml:space="preserve">        </w:t>
       </w:r>
+      <w:proofErr w:type="spellStart"/>
       <w:r>
         <w:rPr>
           <w:rFonts w:ascii="Times New Roman" w:eastAsia="Times New Roman" w:hAnsi="Times New Roman" w:cs="Times New Roman"/>
@@ -1518,7 +2069,17 @@
           <w:sz w:val="24"/>
           <w:szCs w:val="24"/>
         </w:rPr>
-        <w:t>:hint=</w:t>
+        <w:t>:hint</w:t>
+      </w:r>
+      <w:proofErr w:type="spellEnd"/>
+      <w:r>
+        <w:rPr>
+          <w:rFonts w:ascii="Times New Roman" w:eastAsia="Times New Roman" w:hAnsi="Times New Roman" w:cs="Times New Roman"/>
+          <w:color w:val="0000FF"/>
+          <w:sz w:val="24"/>
+          <w:szCs w:val="24"/>
+        </w:rPr>
+        <w:t>=</w:t>
       </w:r>
       <w:r>
         <w:rPr>
@@ -1546,6 +2107,7 @@
         <w:br/>
         <w:t>    &lt;</w:t>
       </w:r>
+      <w:proofErr w:type="spellStart"/>
       <w:r>
         <w:rPr>
           <w:rFonts w:ascii="Times New Roman" w:eastAsia="Times New Roman" w:hAnsi="Times New Roman" w:cs="Times New Roman"/>
@@ -1555,6 +2117,7 @@
         </w:rPr>
         <w:t>EditText</w:t>
       </w:r>
+      <w:proofErr w:type="spellEnd"/>
       <w:r>
         <w:rPr>
           <w:rFonts w:ascii="Times New Roman" w:eastAsia="Times New Roman" w:hAnsi="Times New Roman" w:cs="Times New Roman"/>
@@ -1565,6 +2128,7 @@
         <w:br/>
         <w:t xml:space="preserve">        </w:t>
       </w:r>
+      <w:proofErr w:type="spellStart"/>
       <w:r>
         <w:rPr>
           <w:rFonts w:ascii="Times New Roman" w:eastAsia="Times New Roman" w:hAnsi="Times New Roman" w:cs="Times New Roman"/>
@@ -1581,16 +2145,46 @@
           <w:sz w:val="24"/>
           <w:szCs w:val="24"/>
         </w:rPr>
-        <w:t>:id=</w:t>
-      </w:r>
-      <w:r>
-        <w:rPr>
-          <w:rFonts w:ascii="Times New Roman" w:eastAsia="Times New Roman" w:hAnsi="Times New Roman" w:cs="Times New Roman"/>
-          <w:color w:val="880000"/>
-          <w:sz w:val="24"/>
-          <w:szCs w:val="24"/>
-        </w:rPr>
-        <w:t>"@+id/txtMsg"</w:t>
+        <w:t>:id</w:t>
+      </w:r>
+      <w:proofErr w:type="spellEnd"/>
+      <w:r>
+        <w:rPr>
+          <w:rFonts w:ascii="Times New Roman" w:eastAsia="Times New Roman" w:hAnsi="Times New Roman" w:cs="Times New Roman"/>
+          <w:color w:val="0000FF"/>
+          <w:sz w:val="24"/>
+          <w:szCs w:val="24"/>
+        </w:rPr>
+        <w:t>=</w:t>
+      </w:r>
+      <w:r>
+        <w:rPr>
+          <w:rFonts w:ascii="Times New Roman" w:eastAsia="Times New Roman" w:hAnsi="Times New Roman" w:cs="Times New Roman"/>
+          <w:color w:val="880000"/>
+          <w:sz w:val="24"/>
+          <w:szCs w:val="24"/>
+        </w:rPr>
+        <w:t>"@+id/</w:t>
+      </w:r>
+      <w:proofErr w:type="spellStart"/>
+      <w:r>
+        <w:rPr>
+          <w:rFonts w:ascii="Times New Roman" w:eastAsia="Times New Roman" w:hAnsi="Times New Roman" w:cs="Times New Roman"/>
+          <w:color w:val="880000"/>
+          <w:sz w:val="24"/>
+          <w:szCs w:val="24"/>
+        </w:rPr>
+        <w:t>txtMsg</w:t>
+      </w:r>
+      <w:proofErr w:type="spellEnd"/>
+      <w:r>
+        <w:rPr>
+          <w:rFonts w:ascii="Times New Roman" w:eastAsia="Times New Roman" w:hAnsi="Times New Roman" w:cs="Times New Roman"/>
+          <w:color w:val="880000"/>
+          <w:sz w:val="24"/>
+          <w:szCs w:val="24"/>
+        </w:rPr>
+        <w:t>"</w:t>
       </w:r>
       <w:r>
         <w:rPr>
@@ -1602,6 +2196,7 @@
         <w:br/>
         <w:t xml:space="preserve">        </w:t>
       </w:r>
+      <w:proofErr w:type="spellStart"/>
       <w:r>
         <w:rPr>
           <w:rFonts w:ascii="Times New Roman" w:eastAsia="Times New Roman" w:hAnsi="Times New Roman" w:cs="Times New Roman"/>
@@ -1618,16 +2213,46 @@
           <w:sz w:val="24"/>
           <w:szCs w:val="24"/>
         </w:rPr>
-        <w:t>:layout_width=</w:t>
-      </w:r>
-      <w:r>
-        <w:rPr>
-          <w:rFonts w:ascii="Times New Roman" w:eastAsia="Times New Roman" w:hAnsi="Times New Roman" w:cs="Times New Roman"/>
-          <w:color w:val="880000"/>
-          <w:sz w:val="24"/>
-          <w:szCs w:val="24"/>
-        </w:rPr>
-        <w:t>"match_parent"</w:t>
+        <w:t>:layout_width</w:t>
+      </w:r>
+      <w:proofErr w:type="spellEnd"/>
+      <w:r>
+        <w:rPr>
+          <w:rFonts w:ascii="Times New Roman" w:eastAsia="Times New Roman" w:hAnsi="Times New Roman" w:cs="Times New Roman"/>
+          <w:color w:val="0000FF"/>
+          <w:sz w:val="24"/>
+          <w:szCs w:val="24"/>
+        </w:rPr>
+        <w:t>=</w:t>
+      </w:r>
+      <w:r>
+        <w:rPr>
+          <w:rFonts w:ascii="Times New Roman" w:eastAsia="Times New Roman" w:hAnsi="Times New Roman" w:cs="Times New Roman"/>
+          <w:color w:val="880000"/>
+          <w:sz w:val="24"/>
+          <w:szCs w:val="24"/>
+        </w:rPr>
+        <w:t>"</w:t>
+      </w:r>
+      <w:proofErr w:type="spellStart"/>
+      <w:r>
+        <w:rPr>
+          <w:rFonts w:ascii="Times New Roman" w:eastAsia="Times New Roman" w:hAnsi="Times New Roman" w:cs="Times New Roman"/>
+          <w:color w:val="880000"/>
+          <w:sz w:val="24"/>
+          <w:szCs w:val="24"/>
+        </w:rPr>
+        <w:t>match_parent</w:t>
+      </w:r>
+      <w:proofErr w:type="spellEnd"/>
+      <w:r>
+        <w:rPr>
+          <w:rFonts w:ascii="Times New Roman" w:eastAsia="Times New Roman" w:hAnsi="Times New Roman" w:cs="Times New Roman"/>
+          <w:color w:val="880000"/>
+          <w:sz w:val="24"/>
+          <w:szCs w:val="24"/>
+        </w:rPr>
+        <w:t>"</w:t>
       </w:r>
       <w:r>
         <w:rPr>
@@ -1639,6 +2264,7 @@
         <w:br/>
         <w:t xml:space="preserve">        </w:t>
       </w:r>
+      <w:proofErr w:type="spellStart"/>
       <w:r>
         <w:rPr>
           <w:rFonts w:ascii="Times New Roman" w:eastAsia="Times New Roman" w:hAnsi="Times New Roman" w:cs="Times New Roman"/>
@@ -1655,7 +2281,17 @@
           <w:sz w:val="24"/>
           <w:szCs w:val="24"/>
         </w:rPr>
-        <w:t>:layout_height=</w:t>
+        <w:t>:layout_height</w:t>
+      </w:r>
+      <w:proofErr w:type="spellEnd"/>
+      <w:r>
+        <w:rPr>
+          <w:rFonts w:ascii="Times New Roman" w:eastAsia="Times New Roman" w:hAnsi="Times New Roman" w:cs="Times New Roman"/>
+          <w:color w:val="0000FF"/>
+          <w:sz w:val="24"/>
+          <w:szCs w:val="24"/>
+        </w:rPr>
+        <w:t>=</w:t>
       </w:r>
       <w:r>
         <w:rPr>
@@ -1676,6 +2312,7 @@
         <w:br/>
         <w:t xml:space="preserve">        </w:t>
       </w:r>
+      <w:proofErr w:type="spellStart"/>
       <w:r>
         <w:rPr>
           <w:rFonts w:ascii="Times New Roman" w:eastAsia="Times New Roman" w:hAnsi="Times New Roman" w:cs="Times New Roman"/>
@@ -1692,7 +2329,17 @@
           <w:sz w:val="24"/>
           <w:szCs w:val="24"/>
         </w:rPr>
-        <w:t>:layout_weight=</w:t>
+        <w:t>:layout_weight</w:t>
+      </w:r>
+      <w:proofErr w:type="spellEnd"/>
+      <w:r>
+        <w:rPr>
+          <w:rFonts w:ascii="Times New Roman" w:eastAsia="Times New Roman" w:hAnsi="Times New Roman" w:cs="Times New Roman"/>
+          <w:color w:val="0000FF"/>
+          <w:sz w:val="24"/>
+          <w:szCs w:val="24"/>
+        </w:rPr>
+        <w:t>=</w:t>
       </w:r>
       <w:r>
         <w:rPr>
@@ -1713,6 +2360,7 @@
         <w:br/>
         <w:t xml:space="preserve">        </w:t>
       </w:r>
+      <w:proofErr w:type="spellStart"/>
       <w:r>
         <w:rPr>
           <w:rFonts w:ascii="Times New Roman" w:eastAsia="Times New Roman" w:hAnsi="Times New Roman" w:cs="Times New Roman"/>
@@ -1729,7 +2377,17 @@
           <w:sz w:val="24"/>
           <w:szCs w:val="24"/>
         </w:rPr>
-        <w:t>:gravity=</w:t>
+        <w:t>:gravity</w:t>
+      </w:r>
+      <w:proofErr w:type="spellEnd"/>
+      <w:r>
+        <w:rPr>
+          <w:rFonts w:ascii="Times New Roman" w:eastAsia="Times New Roman" w:hAnsi="Times New Roman" w:cs="Times New Roman"/>
+          <w:color w:val="0000FF"/>
+          <w:sz w:val="24"/>
+          <w:szCs w:val="24"/>
+        </w:rPr>
+        <w:t>=</w:t>
       </w:r>
       <w:r>
         <w:rPr>
@@ -1750,6 +2408,7 @@
         <w:br/>
         <w:t xml:space="preserve">        </w:t>
       </w:r>
+      <w:proofErr w:type="spellStart"/>
       <w:r>
         <w:rPr>
           <w:rFonts w:ascii="Times New Roman" w:eastAsia="Times New Roman" w:hAnsi="Times New Roman" w:cs="Times New Roman"/>
@@ -1766,7 +2425,17 @@
           <w:sz w:val="24"/>
           <w:szCs w:val="24"/>
         </w:rPr>
-        <w:t>:hint=</w:t>
+        <w:t>:hint</w:t>
+      </w:r>
+      <w:proofErr w:type="spellEnd"/>
+      <w:r>
+        <w:rPr>
+          <w:rFonts w:ascii="Times New Roman" w:eastAsia="Times New Roman" w:hAnsi="Times New Roman" w:cs="Times New Roman"/>
+          <w:color w:val="0000FF"/>
+          <w:sz w:val="24"/>
+          <w:szCs w:val="24"/>
+        </w:rPr>
+        <w:t>=</w:t>
       </w:r>
       <w:r>
         <w:rPr>
@@ -1813,6 +2482,7 @@
         <w:br/>
         <w:t xml:space="preserve">        </w:t>
       </w:r>
+      <w:proofErr w:type="spellStart"/>
       <w:r>
         <w:rPr>
           <w:rFonts w:ascii="Times New Roman" w:eastAsia="Times New Roman" w:hAnsi="Times New Roman" w:cs="Times New Roman"/>
@@ -1829,7 +2499,17 @@
           <w:sz w:val="24"/>
           <w:szCs w:val="24"/>
         </w:rPr>
-        <w:t>:layout_width=</w:t>
+        <w:t>:layout_width</w:t>
+      </w:r>
+      <w:proofErr w:type="spellEnd"/>
+      <w:r>
+        <w:rPr>
+          <w:rFonts w:ascii="Times New Roman" w:eastAsia="Times New Roman" w:hAnsi="Times New Roman" w:cs="Times New Roman"/>
+          <w:color w:val="0000FF"/>
+          <w:sz w:val="24"/>
+          <w:szCs w:val="24"/>
+        </w:rPr>
+        <w:t>=</w:t>
       </w:r>
       <w:r>
         <w:rPr>
@@ -1850,6 +2530,7 @@
         <w:br/>
         <w:t>        </w:t>
       </w:r>
+      <w:proofErr w:type="spellStart"/>
       <w:r>
         <w:rPr>
           <w:rFonts w:ascii="Times New Roman" w:eastAsia="Times New Roman" w:hAnsi="Times New Roman" w:cs="Times New Roman"/>
@@ -1866,16 +2547,46 @@
           <w:sz w:val="24"/>
           <w:szCs w:val="24"/>
         </w:rPr>
-        <w:t>:layout_height=</w:t>
-      </w:r>
-      <w:r>
-        <w:rPr>
-          <w:rFonts w:ascii="Times New Roman" w:eastAsia="Times New Roman" w:hAnsi="Times New Roman" w:cs="Times New Roman"/>
-          <w:color w:val="880000"/>
-          <w:sz w:val="24"/>
-          <w:szCs w:val="24"/>
-        </w:rPr>
-        <w:t>"wrap_content"</w:t>
+        <w:t>:layout_height</w:t>
+      </w:r>
+      <w:proofErr w:type="spellEnd"/>
+      <w:r>
+        <w:rPr>
+          <w:rFonts w:ascii="Times New Roman" w:eastAsia="Times New Roman" w:hAnsi="Times New Roman" w:cs="Times New Roman"/>
+          <w:color w:val="0000FF"/>
+          <w:sz w:val="24"/>
+          <w:szCs w:val="24"/>
+        </w:rPr>
+        <w:t>=</w:t>
+      </w:r>
+      <w:r>
+        <w:rPr>
+          <w:rFonts w:ascii="Times New Roman" w:eastAsia="Times New Roman" w:hAnsi="Times New Roman" w:cs="Times New Roman"/>
+          <w:color w:val="880000"/>
+          <w:sz w:val="24"/>
+          <w:szCs w:val="24"/>
+        </w:rPr>
+        <w:t>"</w:t>
+      </w:r>
+      <w:proofErr w:type="spellStart"/>
+      <w:r>
+        <w:rPr>
+          <w:rFonts w:ascii="Times New Roman" w:eastAsia="Times New Roman" w:hAnsi="Times New Roman" w:cs="Times New Roman"/>
+          <w:color w:val="880000"/>
+          <w:sz w:val="24"/>
+          <w:szCs w:val="24"/>
+        </w:rPr>
+        <w:t>wrap_content</w:t>
+      </w:r>
+      <w:proofErr w:type="spellEnd"/>
+      <w:r>
+        <w:rPr>
+          <w:rFonts w:ascii="Times New Roman" w:eastAsia="Times New Roman" w:hAnsi="Times New Roman" w:cs="Times New Roman"/>
+          <w:color w:val="880000"/>
+          <w:sz w:val="24"/>
+          <w:szCs w:val="24"/>
+        </w:rPr>
+        <w:t>"</w:t>
       </w:r>
       <w:r>
         <w:rPr>
@@ -1887,6 +2598,7 @@
         <w:br/>
         <w:t xml:space="preserve">        </w:t>
       </w:r>
+      <w:proofErr w:type="spellStart"/>
       <w:r>
         <w:rPr>
           <w:rFonts w:ascii="Times New Roman" w:eastAsia="Times New Roman" w:hAnsi="Times New Roman" w:cs="Times New Roman"/>
@@ -1903,7 +2615,17 @@
           <w:sz w:val="24"/>
           <w:szCs w:val="24"/>
         </w:rPr>
-        <w:t>:layout_gravity=</w:t>
+        <w:t>:layout_gravity</w:t>
+      </w:r>
+      <w:proofErr w:type="spellEnd"/>
+      <w:r>
+        <w:rPr>
+          <w:rFonts w:ascii="Times New Roman" w:eastAsia="Times New Roman" w:hAnsi="Times New Roman" w:cs="Times New Roman"/>
+          <w:color w:val="0000FF"/>
+          <w:sz w:val="24"/>
+          <w:szCs w:val="24"/>
+        </w:rPr>
+        <w:t>=</w:t>
       </w:r>
       <w:r>
         <w:rPr>
@@ -1924,6 +2646,7 @@
         <w:br/>
         <w:t xml:space="preserve">        </w:t>
       </w:r>
+      <w:proofErr w:type="spellStart"/>
       <w:r>
         <w:rPr>
           <w:rFonts w:ascii="Times New Roman" w:eastAsia="Times New Roman" w:hAnsi="Times New Roman" w:cs="Times New Roman"/>
@@ -1940,7 +2663,17 @@
           <w:sz w:val="24"/>
           <w:szCs w:val="24"/>
         </w:rPr>
-        <w:t>:text=</w:t>
+        <w:t>:text</w:t>
+      </w:r>
+      <w:proofErr w:type="spellEnd"/>
+      <w:r>
+        <w:rPr>
+          <w:rFonts w:ascii="Times New Roman" w:eastAsia="Times New Roman" w:hAnsi="Times New Roman" w:cs="Times New Roman"/>
+          <w:color w:val="0000FF"/>
+          <w:sz w:val="24"/>
+          <w:szCs w:val="24"/>
+        </w:rPr>
+        <w:t>=</w:t>
       </w:r>
       <w:r>
         <w:rPr>
@@ -1968,6 +2701,7 @@
         <w:br/>
         <w:t>&lt;/</w:t>
       </w:r>
+      <w:proofErr w:type="spellStart"/>
       <w:r>
         <w:rPr>
           <w:rFonts w:ascii="Times New Roman" w:eastAsia="Times New Roman" w:hAnsi="Times New Roman" w:cs="Times New Roman"/>
@@ -1977,6 +2711,7 @@
         </w:rPr>
         <w:t>LinearLayout</w:t>
       </w:r>
+      <w:proofErr w:type="spellEnd"/>
       <w:r>
         <w:rPr>
           <w:rFonts w:ascii="Times New Roman" w:eastAsia="Times New Roman" w:hAnsi="Times New Roman" w:cs="Times New Roman"/>
@@ -2021,15 +2756,39 @@
         </w:rPr>
         <w:t xml:space="preserve"> </w:t>
       </w:r>
-      <w:r>
-        <w:rPr>
-          <w:rFonts w:ascii="Times New Roman" w:eastAsia="Times New Roman" w:hAnsi="Times New Roman" w:cs="Times New Roman"/>
-          <w:b/>
-          <w:bCs/>
-          <w:sz w:val="24"/>
-          <w:szCs w:val="24"/>
-        </w:rPr>
-        <w:t>onCreate()</w:t>
+      <w:proofErr w:type="spellStart"/>
+      <w:proofErr w:type="gramStart"/>
+      <w:r>
+        <w:rPr>
+          <w:rFonts w:ascii="Times New Roman" w:eastAsia="Times New Roman" w:hAnsi="Times New Roman" w:cs="Times New Roman"/>
+          <w:b/>
+          <w:bCs/>
+          <w:sz w:val="24"/>
+          <w:szCs w:val="24"/>
+        </w:rPr>
+        <w:t>onCreate</w:t>
+      </w:r>
+      <w:proofErr w:type="spellEnd"/>
+      <w:r>
+        <w:rPr>
+          <w:rFonts w:ascii="Times New Roman" w:eastAsia="Times New Roman" w:hAnsi="Times New Roman" w:cs="Times New Roman"/>
+          <w:b/>
+          <w:bCs/>
+          <w:sz w:val="24"/>
+          <w:szCs w:val="24"/>
+        </w:rPr>
+        <w:t>(</w:t>
+      </w:r>
+      <w:proofErr w:type="gramEnd"/>
+      <w:r>
+        <w:rPr>
+          <w:rFonts w:ascii="Times New Roman" w:eastAsia="Times New Roman" w:hAnsi="Times New Roman" w:cs="Times New Roman"/>
+          <w:b/>
+          <w:bCs/>
+          <w:sz w:val="24"/>
+          <w:szCs w:val="24"/>
+        </w:rPr>
+        <w:t>)</w:t>
       </w:r>
       <w:r>
         <w:rPr>
@@ -2065,8 +2824,20 @@
           <w:sz w:val="24"/>
           <w:szCs w:val="24"/>
         </w:rPr>
-        <w:t>\java\com.tutlane.linearlayout</w:t>
-      </w:r>
+        <w:t>\java\</w:t>
+      </w:r>
+      <w:proofErr w:type="spellStart"/>
+      <w:r>
+        <w:rPr>
+          <w:rFonts w:ascii="Times New Roman" w:eastAsia="Times New Roman" w:hAnsi="Times New Roman" w:cs="Times New Roman"/>
+          <w:b/>
+          <w:bCs/>
+          <w:sz w:val="24"/>
+          <w:szCs w:val="24"/>
+        </w:rPr>
+        <w:t>com.tutlane.linearlayout</w:t>
+      </w:r>
+      <w:proofErr w:type="spellEnd"/>
       <w:r>
         <w:rPr>
           <w:rFonts w:ascii="Times New Roman" w:eastAsia="Times New Roman" w:hAnsi="Times New Roman" w:cs="Times New Roman"/>
@@ -2142,13 +2913,33 @@
         </w:rPr>
         <w:t xml:space="preserve">import </w:t>
       </w:r>
-      <w:r>
-        <w:rPr>
-          <w:rFonts w:ascii="Times New Roman" w:eastAsia="Times New Roman" w:hAnsi="Times New Roman" w:cs="Times New Roman"/>
-          <w:sz w:val="24"/>
-          <w:szCs w:val="24"/>
-        </w:rPr>
-        <w:t>android.os.Bundle;</w:t>
+      <w:proofErr w:type="spellStart"/>
+      <w:r>
+        <w:rPr>
+          <w:rFonts w:ascii="Times New Roman" w:eastAsia="Times New Roman" w:hAnsi="Times New Roman" w:cs="Times New Roman"/>
+          <w:sz w:val="24"/>
+          <w:szCs w:val="24"/>
+        </w:rPr>
+        <w:t>android.</w:t>
+      </w:r>
+      <w:proofErr w:type="gramStart"/>
+      <w:r>
+        <w:rPr>
+          <w:rFonts w:ascii="Times New Roman" w:eastAsia="Times New Roman" w:hAnsi="Times New Roman" w:cs="Times New Roman"/>
+          <w:sz w:val="24"/>
+          <w:szCs w:val="24"/>
+        </w:rPr>
+        <w:t>os.Bundle</w:t>
+      </w:r>
+      <w:proofErr w:type="spellEnd"/>
+      <w:proofErr w:type="gramEnd"/>
+      <w:r>
+        <w:rPr>
+          <w:rFonts w:ascii="Times New Roman" w:eastAsia="Times New Roman" w:hAnsi="Times New Roman" w:cs="Times New Roman"/>
+          <w:sz w:val="24"/>
+          <w:szCs w:val="24"/>
+        </w:rPr>
+        <w:t>;</w:t>
       </w:r>
       <w:r>
         <w:rPr>
@@ -2175,13 +2966,23 @@
         </w:rPr>
         <w:t xml:space="preserve">public class </w:t>
       </w:r>
-      <w:r>
-        <w:rPr>
-          <w:rFonts w:ascii="Times New Roman" w:eastAsia="Times New Roman" w:hAnsi="Times New Roman" w:cs="Times New Roman"/>
-          <w:sz w:val="24"/>
-          <w:szCs w:val="24"/>
-        </w:rPr>
-        <w:t xml:space="preserve">MainActivity </w:t>
+      <w:proofErr w:type="spellStart"/>
+      <w:r>
+        <w:rPr>
+          <w:rFonts w:ascii="Times New Roman" w:eastAsia="Times New Roman" w:hAnsi="Times New Roman" w:cs="Times New Roman"/>
+          <w:sz w:val="24"/>
+          <w:szCs w:val="24"/>
+        </w:rPr>
+        <w:t>MainActivity</w:t>
+      </w:r>
+      <w:proofErr w:type="spellEnd"/>
+      <w:r>
+        <w:rPr>
+          <w:rFonts w:ascii="Times New Roman" w:eastAsia="Times New Roman" w:hAnsi="Times New Roman" w:cs="Times New Roman"/>
+          <w:sz w:val="24"/>
+          <w:szCs w:val="24"/>
+        </w:rPr>
+        <w:t xml:space="preserve"> </w:t>
       </w:r>
       <w:r>
         <w:rPr>
@@ -2192,13 +2993,23 @@
         </w:rPr>
         <w:t xml:space="preserve">extends </w:t>
       </w:r>
-      <w:r>
-        <w:rPr>
-          <w:rFonts w:ascii="Times New Roman" w:eastAsia="Times New Roman" w:hAnsi="Times New Roman" w:cs="Times New Roman"/>
-          <w:sz w:val="24"/>
-          <w:szCs w:val="24"/>
-        </w:rPr>
-        <w:t>AppCompatActivity {</w:t>
+      <w:proofErr w:type="spellStart"/>
+      <w:r>
+        <w:rPr>
+          <w:rFonts w:ascii="Times New Roman" w:eastAsia="Times New Roman" w:hAnsi="Times New Roman" w:cs="Times New Roman"/>
+          <w:sz w:val="24"/>
+          <w:szCs w:val="24"/>
+        </w:rPr>
+        <w:t>AppCompatActivity</w:t>
+      </w:r>
+      <w:proofErr w:type="spellEnd"/>
+      <w:r>
+        <w:rPr>
+          <w:rFonts w:ascii="Times New Roman" w:eastAsia="Times New Roman" w:hAnsi="Times New Roman" w:cs="Times New Roman"/>
+          <w:sz w:val="24"/>
+          <w:szCs w:val="24"/>
+        </w:rPr>
+        <w:t xml:space="preserve"> {</w:t>
       </w:r>
       <w:r>
         <w:rPr>
@@ -2237,13 +3048,41 @@
         </w:rPr>
         <w:t xml:space="preserve">protected void </w:t>
       </w:r>
-      <w:r>
-        <w:rPr>
-          <w:rFonts w:ascii="Times New Roman" w:eastAsia="Times New Roman" w:hAnsi="Times New Roman" w:cs="Times New Roman"/>
-          <w:sz w:val="24"/>
-          <w:szCs w:val="24"/>
-        </w:rPr>
-        <w:t>onCreate(Bundle savedInstanceState) {</w:t>
+      <w:proofErr w:type="spellStart"/>
+      <w:r>
+        <w:rPr>
+          <w:rFonts w:ascii="Times New Roman" w:eastAsia="Times New Roman" w:hAnsi="Times New Roman" w:cs="Times New Roman"/>
+          <w:sz w:val="24"/>
+          <w:szCs w:val="24"/>
+        </w:rPr>
+        <w:t>onCreate</w:t>
+      </w:r>
+      <w:proofErr w:type="spellEnd"/>
+      <w:r>
+        <w:rPr>
+          <w:rFonts w:ascii="Times New Roman" w:eastAsia="Times New Roman" w:hAnsi="Times New Roman" w:cs="Times New Roman"/>
+          <w:sz w:val="24"/>
+          <w:szCs w:val="24"/>
+        </w:rPr>
+        <w:t xml:space="preserve">(Bundle </w:t>
+      </w:r>
+      <w:proofErr w:type="spellStart"/>
+      <w:r>
+        <w:rPr>
+          <w:rFonts w:ascii="Times New Roman" w:eastAsia="Times New Roman" w:hAnsi="Times New Roman" w:cs="Times New Roman"/>
+          <w:sz w:val="24"/>
+          <w:szCs w:val="24"/>
+        </w:rPr>
+        <w:t>savedInstanceState</w:t>
+      </w:r>
+      <w:proofErr w:type="spellEnd"/>
+      <w:r>
+        <w:rPr>
+          <w:rFonts w:ascii="Times New Roman" w:eastAsia="Times New Roman" w:hAnsi="Times New Roman" w:cs="Times New Roman"/>
+          <w:sz w:val="24"/>
+          <w:szCs w:val="24"/>
+        </w:rPr>
+        <w:t>) {</w:t>
       </w:r>
       <w:r>
         <w:rPr>
@@ -2254,6 +3093,7 @@
         <w:br/>
         <w:t xml:space="preserve">        </w:t>
       </w:r>
+      <w:proofErr w:type="spellStart"/>
       <w:r>
         <w:rPr>
           <w:rFonts w:ascii="Times New Roman" w:eastAsia="Times New Roman" w:hAnsi="Times New Roman" w:cs="Times New Roman"/>
@@ -2269,7 +3109,34 @@
           <w:sz w:val="24"/>
           <w:szCs w:val="24"/>
         </w:rPr>
-        <w:t>.onCreate(savedInstanceState);</w:t>
+        <w:t>.onCreate</w:t>
+      </w:r>
+      <w:proofErr w:type="spellEnd"/>
+      <w:r>
+        <w:rPr>
+          <w:rFonts w:ascii="Times New Roman" w:eastAsia="Times New Roman" w:hAnsi="Times New Roman" w:cs="Times New Roman"/>
+          <w:sz w:val="24"/>
+          <w:szCs w:val="24"/>
+        </w:rPr>
+        <w:t>(</w:t>
+      </w:r>
+      <w:proofErr w:type="spellStart"/>
+      <w:r>
+        <w:rPr>
+          <w:rFonts w:ascii="Times New Roman" w:eastAsia="Times New Roman" w:hAnsi="Times New Roman" w:cs="Times New Roman"/>
+          <w:sz w:val="24"/>
+          <w:szCs w:val="24"/>
+        </w:rPr>
+        <w:t>savedInstanceState</w:t>
+      </w:r>
+      <w:proofErr w:type="spellEnd"/>
+      <w:r>
+        <w:rPr>
+          <w:rFonts w:ascii="Times New Roman" w:eastAsia="Times New Roman" w:hAnsi="Times New Roman" w:cs="Times New Roman"/>
+          <w:sz w:val="24"/>
+          <w:szCs w:val="24"/>
+        </w:rPr>
+        <w:t>);</w:t>
       </w:r>
       <w:r>
         <w:rPr>
@@ -2278,7 +3145,34 @@
           <w:szCs w:val="24"/>
         </w:rPr>
         <w:br/>
-        <w:t>        setContentView(R.layout.</w:t>
+        <w:t xml:space="preserve">        </w:t>
+      </w:r>
+      <w:proofErr w:type="spellStart"/>
+      <w:r>
+        <w:rPr>
+          <w:rFonts w:ascii="Times New Roman" w:eastAsia="Times New Roman" w:hAnsi="Times New Roman" w:cs="Times New Roman"/>
+          <w:sz w:val="24"/>
+          <w:szCs w:val="24"/>
+        </w:rPr>
+        <w:t>setContentView</w:t>
+      </w:r>
+      <w:proofErr w:type="spellEnd"/>
+      <w:r>
+        <w:rPr>
+          <w:rFonts w:ascii="Times New Roman" w:eastAsia="Times New Roman" w:hAnsi="Times New Roman" w:cs="Times New Roman"/>
+          <w:sz w:val="24"/>
+          <w:szCs w:val="24"/>
+        </w:rPr>
+        <w:t>(</w:t>
+      </w:r>
+      <w:proofErr w:type="spellStart"/>
+      <w:r>
+        <w:rPr>
+          <w:rFonts w:ascii="Times New Roman" w:eastAsia="Times New Roman" w:hAnsi="Times New Roman" w:cs="Times New Roman"/>
+          <w:sz w:val="24"/>
+          <w:szCs w:val="24"/>
+        </w:rPr>
+        <w:t>R.layout.</w:t>
       </w:r>
       <w:r>
         <w:rPr>
@@ -2289,6 +3183,7 @@
         </w:rPr>
         <w:t>activity_main</w:t>
       </w:r>
+      <w:proofErr w:type="spellEnd"/>
       <w:r>
         <w:rPr>
           <w:rFonts w:ascii="Times New Roman" w:eastAsia="Times New Roman" w:hAnsi="Times New Roman" w:cs="Times New Roman"/>
@@ -2331,8 +3226,10 @@
           <w:sz w:val="24"/>
           <w:szCs w:val="24"/>
         </w:rPr>
+        <w:lastRenderedPageBreak/>
         <w:t xml:space="preserve">If you observe above code we are calling our layout using </w:t>
       </w:r>
+      <w:proofErr w:type="spellStart"/>
       <w:r>
         <w:rPr>
           <w:rFonts w:ascii="Times New Roman" w:eastAsia="Times New Roman" w:hAnsi="Times New Roman" w:cs="Times New Roman"/>
@@ -2343,6 +3240,7 @@
         </w:rPr>
         <w:t>setContentView</w:t>
       </w:r>
+      <w:proofErr w:type="spellEnd"/>
       <w:r>
         <w:rPr>
           <w:rFonts w:ascii="Times New Roman" w:eastAsia="Times New Roman" w:hAnsi="Times New Roman" w:cs="Times New Roman"/>
@@ -2351,16 +3249,30 @@
         </w:rPr>
         <w:t xml:space="preserve"> method in the form of </w:t>
       </w:r>
-      <w:r>
-        <w:rPr>
-          <w:rFonts w:ascii="Times New Roman" w:eastAsia="Times New Roman" w:hAnsi="Times New Roman" w:cs="Times New Roman"/>
-          <w:b/>
-          <w:bCs/>
-          <w:sz w:val="24"/>
-          <w:szCs w:val="24"/>
-        </w:rPr>
-        <w:t>R.layout.layout_file_name</w:t>
-      </w:r>
+      <w:proofErr w:type="spellStart"/>
+      <w:proofErr w:type="gramStart"/>
+      <w:r>
+        <w:rPr>
+          <w:rFonts w:ascii="Times New Roman" w:eastAsia="Times New Roman" w:hAnsi="Times New Roman" w:cs="Times New Roman"/>
+          <w:b/>
+          <w:bCs/>
+          <w:sz w:val="24"/>
+          <w:szCs w:val="24"/>
+        </w:rPr>
+        <w:t>R.layout</w:t>
+      </w:r>
+      <w:proofErr w:type="gramEnd"/>
+      <w:r>
+        <w:rPr>
+          <w:rFonts w:ascii="Times New Roman" w:eastAsia="Times New Roman" w:hAnsi="Times New Roman" w:cs="Times New Roman"/>
+          <w:b/>
+          <w:bCs/>
+          <w:sz w:val="24"/>
+          <w:szCs w:val="24"/>
+        </w:rPr>
+        <w:t>.layout_file_name</w:t>
+      </w:r>
+      <w:proofErr w:type="spellEnd"/>
       <w:r>
         <w:rPr>
           <w:rFonts w:ascii="Times New Roman" w:eastAsia="Times New Roman" w:hAnsi="Times New Roman" w:cs="Times New Roman"/>
@@ -2387,6 +3299,7 @@
         </w:rPr>
         <w:t xml:space="preserve"> so we used file name </w:t>
       </w:r>
+      <w:proofErr w:type="spellStart"/>
       <w:r>
         <w:rPr>
           <w:rFonts w:ascii="Times New Roman" w:eastAsia="Times New Roman" w:hAnsi="Times New Roman" w:cs="Times New Roman"/>
@@ -2397,6 +3310,7 @@
         </w:rPr>
         <w:t>activity_main</w:t>
       </w:r>
+      <w:proofErr w:type="spellEnd"/>
       <w:r>
         <w:rPr>
           <w:rFonts w:ascii="Times New Roman" w:eastAsia="Times New Roman" w:hAnsi="Times New Roman" w:cs="Times New Roman"/>
@@ -2441,15 +3355,39 @@
         </w:rPr>
         <w:t>, the </w:t>
       </w:r>
-      <w:r>
-        <w:rPr>
-          <w:rFonts w:ascii="Times New Roman" w:eastAsia="Times New Roman" w:hAnsi="Times New Roman" w:cs="Times New Roman"/>
-          <w:b/>
-          <w:bCs/>
-          <w:sz w:val="24"/>
-          <w:szCs w:val="24"/>
-        </w:rPr>
-        <w:t>onCreate()</w:t>
+      <w:proofErr w:type="spellStart"/>
+      <w:proofErr w:type="gramStart"/>
+      <w:r>
+        <w:rPr>
+          <w:rFonts w:ascii="Times New Roman" w:eastAsia="Times New Roman" w:hAnsi="Times New Roman" w:cs="Times New Roman"/>
+          <w:b/>
+          <w:bCs/>
+          <w:sz w:val="24"/>
+          <w:szCs w:val="24"/>
+        </w:rPr>
+        <w:t>onCreate</w:t>
+      </w:r>
+      <w:proofErr w:type="spellEnd"/>
+      <w:r>
+        <w:rPr>
+          <w:rFonts w:ascii="Times New Roman" w:eastAsia="Times New Roman" w:hAnsi="Times New Roman" w:cs="Times New Roman"/>
+          <w:b/>
+          <w:bCs/>
+          <w:sz w:val="24"/>
+          <w:szCs w:val="24"/>
+        </w:rPr>
+        <w:t>(</w:t>
+      </w:r>
+      <w:proofErr w:type="gramEnd"/>
+      <w:r>
+        <w:rPr>
+          <w:rFonts w:ascii="Times New Roman" w:eastAsia="Times New Roman" w:hAnsi="Times New Roman" w:cs="Times New Roman"/>
+          <w:b/>
+          <w:bCs/>
+          <w:sz w:val="24"/>
+          <w:szCs w:val="24"/>
+        </w:rPr>
+        <w:t>)</w:t>
       </w:r>
       <w:r>
         <w:rPr>
@@ -2480,7 +3418,29 @@
           <w:sz w:val="36"/>
           <w:szCs w:val="36"/>
         </w:rPr>
-        <w:t>Output of Android LinearLayout Example</w:t>
+        <w:t xml:space="preserve">Output of Android </w:t>
+      </w:r>
+      <w:proofErr w:type="spellStart"/>
+      <w:r>
+        <w:rPr>
+          <w:rFonts w:ascii="Times New Roman" w:eastAsia="Times New Roman" w:hAnsi="Times New Roman" w:cs="Times New Roman"/>
+          <w:b/>
+          <w:bCs/>
+          <w:sz w:val="36"/>
+          <w:szCs w:val="36"/>
+        </w:rPr>
+        <w:t>LinearLayout</w:t>
+      </w:r>
+      <w:proofErr w:type="spellEnd"/>
+      <w:r>
+        <w:rPr>
+          <w:rFonts w:ascii="Times New Roman" w:eastAsia="Times New Roman" w:hAnsi="Times New Roman" w:cs="Times New Roman"/>
+          <w:b/>
+          <w:bCs/>
+          <w:sz w:val="36"/>
+          <w:szCs w:val="36"/>
+        </w:rPr>
+        <w:t xml:space="preserve"> Example</w:t>
       </w:r>
     </w:p>
     <w:p>
@@ -2625,6 +3585,8 @@
         </w:rPr>
         <w:t xml:space="preserve"> attribute (</w:t>
       </w:r>
+      <w:proofErr w:type="spellStart"/>
+      <w:proofErr w:type="gramStart"/>
       <w:r>
         <w:rPr>
           <w:rFonts w:ascii="Times New Roman" w:eastAsia="Times New Roman" w:hAnsi="Times New Roman" w:cs="Times New Roman"/>
@@ -2641,8 +3603,19 @@
           <w:sz w:val="24"/>
           <w:szCs w:val="24"/>
         </w:rPr>
-        <w:t>:layout_weight</w:t>
-      </w:r>
+        <w:t>:layout</w:t>
+      </w:r>
+      <w:proofErr w:type="gramEnd"/>
+      <w:r>
+        <w:rPr>
+          <w:rFonts w:ascii="Times New Roman" w:eastAsia="Times New Roman" w:hAnsi="Times New Roman" w:cs="Times New Roman"/>
+          <w:color w:val="0000FF"/>
+          <w:sz w:val="24"/>
+          <w:szCs w:val="24"/>
+        </w:rPr>
+        <w:t>_weight</w:t>
+      </w:r>
+      <w:proofErr w:type="spellEnd"/>
       <w:r>
         <w:rPr>
           <w:rFonts w:ascii="Times New Roman" w:eastAsia="Times New Roman" w:hAnsi="Times New Roman" w:cs="Times New Roman"/>
@@ -2705,6 +3678,7 @@
         </w:rPr>
         <w:t xml:space="preserve">This is how we can use </w:t>
       </w:r>
+      <w:proofErr w:type="spellStart"/>
       <w:r>
         <w:rPr>
           <w:rFonts w:ascii="Times New Roman" w:eastAsia="Times New Roman" w:hAnsi="Times New Roman" w:cs="Times New Roman"/>
@@ -2715,6 +3689,7 @@
         </w:rPr>
         <w:t>LinearLayout</w:t>
       </w:r>
+      <w:proofErr w:type="spellEnd"/>
       <w:r>
         <w:rPr>
           <w:rFonts w:ascii="Times New Roman" w:eastAsia="Times New Roman" w:hAnsi="Times New Roman" w:cs="Times New Roman"/>

</xml_diff>